<commit_message>
Add prescription & insured modules with tests
Introduce full prescription and insured features: new DTOs, AutoMapper profiles, services, controllers, views and JS helper. Enhance GenericRepository with GetById/GetAll overloads supporting include expressions and string includes. Implement PrescriptionService logic (tracking code generation, stock checks, price snapshotting, CRUD with include mappings) and InsuredService; add InsuranceConst and EF Core config/DbContext changes plus migrations to add prescription and insured relations. Add unit test project and PrescriptionServiceTests covering add/validation scenarios and update solution to include tests.
</commit_message>
<xml_diff>
--- a/PharmacyDoc.docx
+++ b/PharmacyDoc.docx
@@ -5217,12 +5217,12 @@
         <w:tblLook w:val="04A0" w:firstRow="1" w:lastRow="0" w:firstColumn="1" w:lastColumn="0" w:noHBand="0" w:noVBand="1"/>
       </w:tblPr>
       <w:tblGrid>
-        <w:gridCol w:w="3360"/>
+        <w:gridCol w:w="3062"/>
         <w:gridCol w:w="1228"/>
-        <w:gridCol w:w="432"/>
-        <w:gridCol w:w="1518"/>
-        <w:gridCol w:w="2013"/>
-        <w:gridCol w:w="1912"/>
+        <w:gridCol w:w="735"/>
+        <w:gridCol w:w="2082"/>
+        <w:gridCol w:w="1978"/>
+        <w:gridCol w:w="1378"/>
       </w:tblGrid>
       <w:tr>
         <w:trPr>
@@ -5956,7 +5956,15 @@
                 <w:szCs w:val="24"/>
               </w:rPr>
               <w:lastRenderedPageBreak/>
-              <w:t>DoctorId</w:t>
+              <w:t>Insured</w:t>
+            </w:r>
+            <w:r>
+              <w:rPr>
+                <w:rFonts w:ascii="Hack" w:hAnsi="Hack" w:cs="Vazir"/>
+                <w:sz w:val="24"/>
+                <w:szCs w:val="24"/>
+              </w:rPr>
+              <w:t>Id</w:t>
             </w:r>
             <w:proofErr w:type="spellEnd"/>
           </w:p>
@@ -5976,20 +5984,20 @@
               <w:bidi/>
               <w:jc w:val="right"/>
               <w:rPr>
-                <w:rFonts w:ascii="Hack" w:hAnsi="Hack" w:cs="Vazir"/>
-                <w:sz w:val="24"/>
-                <w:szCs w:val="24"/>
-                <w:rtl/>
-              </w:rPr>
-            </w:pPr>
-            <w:r>
-              <w:rPr>
                 <w:rFonts w:ascii="Hack" w:hAnsi="Hack" w:cs="Vazir" w:hint="cs"/>
                 <w:sz w:val="24"/>
                 <w:szCs w:val="24"/>
                 <w:rtl/>
               </w:rPr>
-              <w:t>آیدی دکتر</w:t>
+            </w:pPr>
+            <w:r>
+              <w:rPr>
+                <w:rFonts w:ascii="Hack" w:hAnsi="Hack" w:cs="Vazir" w:hint="cs"/>
+                <w:sz w:val="24"/>
+                <w:szCs w:val="24"/>
+                <w:rtl/>
+              </w:rPr>
+              <w:t>ایدی فرد بیمه شده</w:t>
             </w:r>
           </w:p>
         </w:tc>
@@ -6014,14 +6022,16 @@
                 <w:szCs w:val="24"/>
               </w:rPr>
             </w:pPr>
-            <w:r>
-              <w:rPr>
-                <w:rFonts w:ascii="Hack" w:hAnsi="Hack" w:cs="Vazir"/>
-                <w:sz w:val="24"/>
-                <w:szCs w:val="24"/>
-              </w:rPr>
-              <w:t>Int</w:t>
-            </w:r>
+            <w:proofErr w:type="spellStart"/>
+            <w:r>
+              <w:rPr>
+                <w:rFonts w:ascii="Hack" w:hAnsi="Hack" w:cs="Vazir"/>
+                <w:sz w:val="24"/>
+                <w:szCs w:val="24"/>
+              </w:rPr>
+              <w:t>BigInt</w:t>
+            </w:r>
+            <w:proofErr w:type="spellEnd"/>
           </w:p>
         </w:tc>
         <w:tc>
@@ -6033,11 +6043,22 @@
               <w:bidi/>
               <w:jc w:val="right"/>
               <w:rPr>
-                <w:rFonts w:ascii="Hack" w:hAnsi="Hack" w:cs="Vazir"/>
-                <w:sz w:val="24"/>
-                <w:szCs w:val="24"/>
-              </w:rPr>
-            </w:pPr>
+                <w:rFonts w:ascii="Hack" w:hAnsi="Hack" w:cs="Vazir" w:hint="cs"/>
+                <w:sz w:val="24"/>
+                <w:szCs w:val="24"/>
+              </w:rPr>
+            </w:pPr>
+            <w:r>
+              <w:rPr>
+                <w:rFonts w:ascii="Hack" w:hAnsi="Hack" w:cs="Vazir" w:hint="cs"/>
+                <w:sz w:val="24"/>
+                <w:szCs w:val="24"/>
+                <w:rtl/>
+              </w:rPr>
+              <w:t>میتونه فرد بیمه نشده باشه</w:t>
+            </w:r>
+            <w:bookmarkStart w:id="0" w:name="_GoBack"/>
+            <w:bookmarkEnd w:id="0"/>
           </w:p>
         </w:tc>
         <w:tc>
@@ -6060,7 +6081,7 @@
                 <w:sz w:val="24"/>
                 <w:szCs w:val="24"/>
               </w:rPr>
-              <w:t>No</w:t>
+              <w:t>yes</w:t>
             </w:r>
           </w:p>
         </w:tc>
@@ -6096,7 +6117,7 @@
                 <w:sz w:val="24"/>
                 <w:szCs w:val="24"/>
               </w:rPr>
-              <w:t>MedicineLsit</w:t>
+              <w:t>DoctorId</w:t>
             </w:r>
             <w:proofErr w:type="spellEnd"/>
           </w:p>
@@ -6129,7 +6150,7 @@
                 <w:szCs w:val="24"/>
                 <w:rtl/>
               </w:rPr>
-              <w:t>لیست دارو</w:t>
+              <w:t>آیدی دکتر</w:t>
             </w:r>
           </w:p>
         </w:tc>
@@ -6143,6 +6164,146 @@
               <w:bottom w:val="single" w:sz="4" w:space="0" w:color="auto"/>
               <w:right w:val="single" w:sz="4" w:space="0" w:color="auto"/>
             </w:tcBorders>
+          </w:tcPr>
+          <w:p>
+            <w:pPr>
+              <w:bidi/>
+              <w:jc w:val="right"/>
+              <w:rPr>
+                <w:rFonts w:ascii="Hack" w:hAnsi="Hack" w:cs="Vazir"/>
+                <w:sz w:val="24"/>
+                <w:szCs w:val="24"/>
+              </w:rPr>
+            </w:pPr>
+            <w:r>
+              <w:rPr>
+                <w:rFonts w:ascii="Hack" w:hAnsi="Hack" w:cs="Vazir"/>
+                <w:sz w:val="24"/>
+                <w:szCs w:val="24"/>
+              </w:rPr>
+              <w:t>Int</w:t>
+            </w:r>
+          </w:p>
+        </w:tc>
+        <w:tc>
+          <w:tcPr>
+            <w:tcW w:w="2013" w:type="dxa"/>
+          </w:tcPr>
+          <w:p>
+            <w:pPr>
+              <w:bidi/>
+              <w:jc w:val="right"/>
+              <w:rPr>
+                <w:rFonts w:ascii="Hack" w:hAnsi="Hack" w:cs="Vazir"/>
+                <w:sz w:val="24"/>
+                <w:szCs w:val="24"/>
+              </w:rPr>
+            </w:pPr>
+          </w:p>
+        </w:tc>
+        <w:tc>
+          <w:tcPr>
+            <w:tcW w:w="1912" w:type="dxa"/>
+          </w:tcPr>
+          <w:p>
+            <w:pPr>
+              <w:bidi/>
+              <w:jc w:val="right"/>
+              <w:rPr>
+                <w:rFonts w:ascii="Hack" w:hAnsi="Hack" w:cs="Vazir"/>
+                <w:sz w:val="24"/>
+                <w:szCs w:val="24"/>
+              </w:rPr>
+            </w:pPr>
+            <w:r>
+              <w:rPr>
+                <w:rFonts w:ascii="Hack" w:hAnsi="Hack" w:cs="Vazir"/>
+                <w:sz w:val="24"/>
+                <w:szCs w:val="24"/>
+              </w:rPr>
+              <w:t>No</w:t>
+            </w:r>
+          </w:p>
+        </w:tc>
+      </w:tr>
+      <w:tr>
+        <w:trPr>
+          <w:trHeight w:val="438"/>
+        </w:trPr>
+        <w:tc>
+          <w:tcPr>
+            <w:tcW w:w="3360" w:type="dxa"/>
+            <w:tcBorders>
+              <w:top w:val="single" w:sz="4" w:space="0" w:color="auto"/>
+              <w:left w:val="single" w:sz="4" w:space="0" w:color="auto"/>
+              <w:bottom w:val="single" w:sz="4" w:space="0" w:color="auto"/>
+              <w:right w:val="single" w:sz="4" w:space="0" w:color="auto"/>
+            </w:tcBorders>
+          </w:tcPr>
+          <w:p>
+            <w:pPr>
+              <w:bidi/>
+              <w:jc w:val="right"/>
+              <w:rPr>
+                <w:rFonts w:ascii="Hack" w:hAnsi="Hack" w:cs="Vazir"/>
+                <w:sz w:val="24"/>
+                <w:szCs w:val="24"/>
+              </w:rPr>
+            </w:pPr>
+            <w:proofErr w:type="spellStart"/>
+            <w:r>
+              <w:rPr>
+                <w:rFonts w:ascii="Hack" w:hAnsi="Hack" w:cs="Vazir"/>
+                <w:sz w:val="24"/>
+                <w:szCs w:val="24"/>
+              </w:rPr>
+              <w:t>PrescriptionDetail</w:t>
+            </w:r>
+            <w:proofErr w:type="spellEnd"/>
+          </w:p>
+        </w:tc>
+        <w:tc>
+          <w:tcPr>
+            <w:tcW w:w="1228" w:type="dxa"/>
+            <w:tcBorders>
+              <w:top w:val="single" w:sz="4" w:space="0" w:color="auto"/>
+              <w:left w:val="single" w:sz="4" w:space="0" w:color="auto"/>
+              <w:bottom w:val="single" w:sz="4" w:space="0" w:color="auto"/>
+              <w:right w:val="single" w:sz="4" w:space="0" w:color="auto"/>
+            </w:tcBorders>
+          </w:tcPr>
+          <w:p>
+            <w:pPr>
+              <w:bidi/>
+              <w:jc w:val="right"/>
+              <w:rPr>
+                <w:rFonts w:ascii="Hack" w:hAnsi="Hack" w:cs="Vazir"/>
+                <w:sz w:val="24"/>
+                <w:szCs w:val="24"/>
+                <w:rtl/>
+              </w:rPr>
+            </w:pPr>
+            <w:r>
+              <w:rPr>
+                <w:rFonts w:ascii="Hack" w:hAnsi="Hack" w:cs="Vazir" w:hint="cs"/>
+                <w:sz w:val="24"/>
+                <w:szCs w:val="24"/>
+                <w:rtl/>
+              </w:rPr>
+              <w:t>لیست دارو</w:t>
+            </w:r>
+          </w:p>
+        </w:tc>
+        <w:tc>
+          <w:tcPr>
+            <w:tcW w:w="1950" w:type="dxa"/>
+            <w:gridSpan w:val="2"/>
+            <w:tcBorders>
+              <w:top w:val="single" w:sz="4" w:space="0" w:color="auto"/>
+              <w:left w:val="single" w:sz="4" w:space="0" w:color="auto"/>
+              <w:bottom w:val="single" w:sz="4" w:space="0" w:color="auto"/>
+              <w:right w:val="single" w:sz="4" w:space="0" w:color="auto"/>
+            </w:tcBorders>
             <w:shd w:val="clear" w:color="auto" w:fill="FFFFFF" w:themeFill="background1"/>
           </w:tcPr>
           <w:p>
@@ -6155,16 +6316,14 @@
                 <w:szCs w:val="24"/>
               </w:rPr>
             </w:pPr>
-            <w:proofErr w:type="spellStart"/>
-            <w:r>
-              <w:rPr>
-                <w:rFonts w:ascii="Hack" w:hAnsi="Hack" w:cs="Vazir"/>
-                <w:sz w:val="24"/>
-                <w:szCs w:val="24"/>
-              </w:rPr>
-              <w:t>MedicineLsit</w:t>
-            </w:r>
-            <w:proofErr w:type="spellEnd"/>
+            <w:r>
+              <w:rPr>
+                <w:rFonts w:ascii="Hack" w:hAnsi="Hack" w:cs="Vazir"/>
+                <w:sz w:val="24"/>
+                <w:szCs w:val="24"/>
+              </w:rPr>
+              <w:t>PrescriptionDetail</w:t>
+            </w:r>
           </w:p>
         </w:tc>
         <w:tc>
@@ -7178,8 +7337,6 @@
               </w:rPr>
               <w:t>PrescriptionDetail</w:t>
             </w:r>
-            <w:bookmarkStart w:id="0" w:name="_GoBack"/>
-            <w:bookmarkEnd w:id="0"/>
           </w:p>
         </w:tc>
         <w:tc>
@@ -8339,7 +8496,6 @@
                 <w:sz w:val="24"/>
                 <w:szCs w:val="24"/>
               </w:rPr>
-              <w:lastRenderedPageBreak/>
               <w:t>Sales</w:t>
             </w:r>
             <w:r>
@@ -11139,7 +11295,7 @@
 </file>
 
 <file path=customXml/itemProps1.xml><?xml version="1.0" encoding="utf-8"?>
-<ds:datastoreItem xmlns:ds="http://schemas.openxmlformats.org/officeDocument/2006/customXml" ds:itemID="{138ED52B-94D4-47D3-B246-1571B8702A6E}">
+<ds:datastoreItem xmlns:ds="http://schemas.openxmlformats.org/officeDocument/2006/customXml" ds:itemID="{569AA245-4EA7-4984-BD00-BBB26C83CAE3}">
   <ds:schemaRefs>
     <ds:schemaRef ds:uri="http://schemas.openxmlformats.org/officeDocument/2006/bibliography"/>
   </ds:schemaRefs>

</xml_diff>